<commit_message>
Playing with creating a table json format.
</commit_message>
<xml_diff>
--- a/data/MyTemplate.docx
+++ b/data/MyTemplate.docx
@@ -13,6 +13,7 @@
           <w:docPart w:val="DefaultPlaceholder_-1854013440"/>
         </w:placeholder>
       </w:sdtPr>
+      <w:sdtEndPr/>
       <w:sdtContent>
         <w:p>
           <w:pPr>
@@ -58,6 +59,7 @@
         <w:id w:val="525604471"/>
         <w:picture/>
       </w:sdtPr>
+      <w:sdtEndPr/>
       <w:sdtContent>
         <w:p>
           <w:pPr>
@@ -117,11 +119,12 @@
         <w:id w:val="2083329445"/>
         <w:picture/>
       </w:sdtPr>
+      <w:sdtEndPr/>
       <w:sdtContent>
         <w:p>
           <w:pPr>
             <w:rPr>
-              <w:lang w:val="en-US"/>
+              <w:noProof/>
             </w:rPr>
           </w:pPr>
           <w:r>
@@ -167,8 +170,51 @@
         </w:p>
       </w:sdtContent>
     </w:sdt>
+    <w:p>
+      <w:pPr>
+        <w:rPr>
+          <w:lang w:val="en-US"/>
+        </w:rPr>
+        <w:sectPr>
+          <w:pgSz w:w="11906" w:h="16838"/>
+          <w:pgMar w:top="1440" w:right="1440" w:bottom="1440" w:left="1440" w:header="720" w:footer="720" w:gutter="0"/>
+          <w:cols w:space="720"/>
+          <w:docGrid w:linePitch="360"/>
+        </w:sectPr>
+      </w:pPr>
+    </w:p>
+    <w:sdt>
+      <w:sdtPr>
+        <w:rPr>
+          <w:lang w:val="en-US"/>
+        </w:rPr>
+        <w:tag w:val="MyProvider:Table"/>
+        <w:id w:val="-219367173"/>
+        <w:placeholder>
+          <w:docPart w:val="DefaultPlaceholder_-1854013440"/>
+        </w:placeholder>
+        <w:showingPlcHdr/>
+      </w:sdtPr>
+      <w:sdtContent>
+        <w:bookmarkStart w:id="0" w:name="_GoBack" w:displacedByCustomXml="prev"/>
+        <w:p>
+          <w:pPr>
+            <w:rPr>
+              <w:lang w:val="en-US"/>
+            </w:rPr>
+          </w:pPr>
+          <w:r>
+            <w:rPr>
+              <w:rStyle w:val="PlaceholderText"/>
+            </w:rPr>
+            <w:t>Click or tap here to enter text.</w:t>
+          </w:r>
+        </w:p>
+        <w:bookmarkEnd w:id="0" w:displacedByCustomXml="next"/>
+      </w:sdtContent>
+    </w:sdt>
     <w:sectPr>
-      <w:pgSz w:w="11906" w:h="16838"/>
+      <w:pgSz w:w="16838" w:h="11906" w:orient="landscape"/>
       <w:pgMar w:top="1440" w:right="1440" w:bottom="1440" w:left="1440" w:header="720" w:footer="720" w:gutter="0"/>
       <w:cols w:space="720"/>
       <w:docGrid w:linePitch="360"/>
@@ -724,7 +770,9 @@
   <w:rsids>
     <w:rsidRoot w:val="00041DB4"/>
     <w:rsid w:val="00041DB4"/>
+    <w:rsid w:val="007B396D"/>
     <w:rsid w:val="00A13239"/>
+    <w:rsid w:val="00DC4EA7"/>
   </w:rsids>
   <m:mathPr>
     <m:mathFont m:val="Cambria Math"/>
@@ -1492,7 +1540,7 @@
 </file>
 
 <file path=customXml/itemProps1.xml><?xml version="1.0" encoding="utf-8"?>
-<ds:datastoreItem xmlns:ds="http://schemas.openxmlformats.org/officeDocument/2006/customXml" ds:itemID="{D46F2361-45AD-4E88-8AE3-DCD01B3FC3F7}">
+<ds:datastoreItem xmlns:ds="http://schemas.openxmlformats.org/officeDocument/2006/customXml" ds:itemID="{4FD143C8-E949-49E4-BCB4-5F0BF7344C07}">
   <ds:schemaRefs>
     <ds:schemaRef ds:uri="http://schemas.openxmlformats.org/officeDocument/2006/bibliography"/>
   </ds:schemaRefs>

</xml_diff>